<commit_message>
add draft of quiz3
</commit_message>
<xml_diff>
--- a/week3/Quiz 2 Summer 2017 On-line_ShuowenWei.docx
+++ b/week3/Quiz 2 Summer 2017 On-line_ShuowenWei.docx
@@ -1,6 +1,6 @@
 
 <file path=word/document.xml><?xml version="1.0" encoding="utf-8"?>
-<w:document xmlns:wpc="http://schemas.microsoft.com/office/word/2010/wordprocessingCanvas" xmlns:mo="http://schemas.microsoft.com/office/mac/office/2008/main" xmlns:mc="http://schemas.openxmlformats.org/markup-compatibility/2006" xmlns:mv="urn:schemas-microsoft-com:mac:vml" xmlns:o="urn:schemas-microsoft-com:office:office" xmlns:r="http://schemas.openxmlformats.org/officeDocument/2006/relationships" xmlns:m="http://schemas.openxmlformats.org/officeDocument/2006/math" xmlns:v="urn:schemas-microsoft-com:vml" xmlns:wp14="http://schemas.microsoft.com/office/word/2010/wordprocessingDrawing" xmlns:wp="http://schemas.openxmlformats.org/drawingml/2006/wordprocessingDrawing" xmlns:w10="urn:schemas-microsoft-com:office:word" xmlns:w="http://schemas.openxmlformats.org/wordprocessingml/2006/main" xmlns:w14="http://schemas.microsoft.com/office/word/2010/wordml" xmlns:wpg="http://schemas.microsoft.com/office/word/2010/wordprocessingGroup" xmlns:wpi="http://schemas.microsoft.com/office/word/2010/wordprocessingInk" xmlns:wne="http://schemas.microsoft.com/office/word/2006/wordml" xmlns:wps="http://schemas.microsoft.com/office/word/2010/wordprocessingShape" mc:Ignorable="w14 wp14">
+<w:document xmlns:wpc="http://schemas.microsoft.com/office/word/2010/wordprocessingCanvas" xmlns:mc="http://schemas.openxmlformats.org/markup-compatibility/2006" xmlns:o="urn:schemas-microsoft-com:office:office" xmlns:r="http://schemas.openxmlformats.org/officeDocument/2006/relationships" xmlns:m="http://schemas.openxmlformats.org/officeDocument/2006/math" xmlns:v="urn:schemas-microsoft-com:vml" xmlns:wp14="http://schemas.microsoft.com/office/word/2010/wordprocessingDrawing" xmlns:wp="http://schemas.openxmlformats.org/drawingml/2006/wordprocessingDrawing" xmlns:w10="urn:schemas-microsoft-com:office:word" xmlns:w="http://schemas.openxmlformats.org/wordprocessingml/2006/main" xmlns:w14="http://schemas.microsoft.com/office/word/2010/wordml" xmlns:wpg="http://schemas.microsoft.com/office/word/2010/wordprocessingGroup" xmlns:wpi="http://schemas.microsoft.com/office/word/2010/wordprocessingInk" xmlns:wne="http://schemas.microsoft.com/office/word/2006/wordml" xmlns:wps="http://schemas.microsoft.com/office/word/2010/wordprocessingShape" mc:Ignorable="w14 wp14">
   <w:body>
     <w:p>
       <w:pPr>
@@ -210,7 +210,6 @@
           <w:szCs w:val="24"/>
         </w:rPr>
       </w:pPr>
-      <w:proofErr w:type="gramStart"/>
       <w:r>
         <w:rPr>
           <w:rFonts w:ascii="Times New Roman" w:hAnsi="Times New Roman" w:cs="Times New Roman"/>
@@ -249,16 +248,7 @@
           <w:sz w:val="24"/>
           <w:szCs w:val="24"/>
         </w:rPr>
-        <w:t>).</w:t>
-      </w:r>
-      <w:proofErr w:type="gramEnd"/>
-      <w:r>
-        <w:rPr>
-          <w:rFonts w:ascii="Times New Roman" w:hAnsi="Times New Roman" w:cs="Times New Roman"/>
-          <w:sz w:val="24"/>
-          <w:szCs w:val="24"/>
-        </w:rPr>
-        <w:t xml:space="preserve">  Complete</w:t>
+        <w:t>).  Complete</w:t>
       </w:r>
       <w:r>
         <w:rPr>
@@ -360,34 +350,51 @@
           <w:sz w:val="24"/>
           <w:szCs w:val="24"/>
         </w:rPr>
-        <w:t xml:space="preserve">__________ </w:t>
-      </w:r>
-      <w:proofErr w:type="gramStart"/>
-      <w:r>
-        <w:rPr>
-          <w:rFonts w:ascii="Times New Roman" w:hAnsi="Times New Roman" w:cs="Times New Roman"/>
-          <w:sz w:val="24"/>
-          <w:szCs w:val="24"/>
-        </w:rPr>
-        <w:t>are</w:t>
-      </w:r>
-      <w:proofErr w:type="gramEnd"/>
-      <w:r>
-        <w:rPr>
-          <w:rFonts w:ascii="Times New Roman" w:hAnsi="Times New Roman" w:cs="Times New Roman"/>
-          <w:sz w:val="24"/>
-          <w:szCs w:val="24"/>
-        </w:rPr>
-        <w:t xml:space="preserve"> transformational; __________ are transactional.</w:t>
-      </w:r>
-      <w:r>
-        <w:rPr>
-          <w:rFonts w:ascii="Times New Roman" w:hAnsi="Times New Roman" w:cs="Times New Roman"/>
-          <w:sz w:val="24"/>
-          <w:szCs w:val="24"/>
-        </w:rPr>
+        <w:t>_</w:t>
+      </w:r>
+      <w:r>
+        <w:rPr>
+          <w:rFonts w:ascii="Times New Roman" w:hAnsi="Times New Roman" w:cs="Times New Roman"/>
+          <w:sz w:val="24"/>
+          <w:szCs w:val="24"/>
+        </w:rPr>
+        <w:t>Leaders</w:t>
+      </w:r>
+      <w:r>
+        <w:rPr>
+          <w:rFonts w:ascii="Times New Roman" w:hAnsi="Times New Roman" w:cs="Times New Roman"/>
+          <w:sz w:val="24"/>
+          <w:szCs w:val="24"/>
+        </w:rPr>
+        <w:t>___ are transformational; __</w:t>
+      </w:r>
+      <w:r>
         <w:t xml:space="preserve"> </w:t>
       </w:r>
+      <w:r>
+        <w:rPr>
+          <w:rFonts w:ascii="Times New Roman" w:hAnsi="Times New Roman" w:cs="Times New Roman"/>
+          <w:sz w:val="24"/>
+          <w:szCs w:val="24"/>
+        </w:rPr>
+        <w:t>managers</w:t>
+      </w:r>
+      <w:r>
+        <w:rPr>
+          <w:rFonts w:ascii="Times New Roman" w:hAnsi="Times New Roman" w:cs="Times New Roman"/>
+          <w:sz w:val="24"/>
+          <w:szCs w:val="24"/>
+        </w:rPr>
+        <w:t>__ are transactional.</w:t>
+      </w:r>
+      <w:r>
+        <w:rPr>
+          <w:rFonts w:ascii="Times New Roman" w:hAnsi="Times New Roman" w:cs="Times New Roman"/>
+          <w:sz w:val="24"/>
+          <w:szCs w:val="24"/>
+        </w:rPr>
+        <w:t xml:space="preserve"> </w:t>
+      </w:r>
     </w:p>
     <w:p>
       <w:pPr>
@@ -423,25 +430,7 @@
           <w:sz w:val="24"/>
           <w:szCs w:val="24"/>
         </w:rPr>
-        <w:t xml:space="preserve">__________ </w:t>
-      </w:r>
-      <w:proofErr w:type="gramStart"/>
-      <w:r>
-        <w:rPr>
-          <w:rFonts w:ascii="Times New Roman" w:hAnsi="Times New Roman" w:cs="Times New Roman"/>
-          <w:sz w:val="24"/>
-          <w:szCs w:val="24"/>
-        </w:rPr>
-        <w:t>are</w:t>
-      </w:r>
-      <w:proofErr w:type="gramEnd"/>
-      <w:r>
-        <w:rPr>
-          <w:rFonts w:ascii="Times New Roman" w:hAnsi="Times New Roman" w:cs="Times New Roman"/>
-          <w:sz w:val="24"/>
-          <w:szCs w:val="24"/>
-        </w:rPr>
-        <w:t xml:space="preserve"> concerned with effectiveness; __________are concerned with </w:t>
+        <w:t xml:space="preserve">__________ are concerned with effectiveness; __________are concerned with </w:t>
       </w:r>
       <w:r>
         <w:rPr>
@@ -494,25 +483,7 @@
           <w:sz w:val="24"/>
           <w:szCs w:val="24"/>
         </w:rPr>
-        <w:t xml:space="preserve">__________ </w:t>
-      </w:r>
-      <w:proofErr w:type="gramStart"/>
-      <w:r>
-        <w:rPr>
-          <w:rFonts w:ascii="Times New Roman" w:hAnsi="Times New Roman" w:cs="Times New Roman"/>
-          <w:sz w:val="24"/>
-          <w:szCs w:val="24"/>
-        </w:rPr>
-        <w:t>innovate</w:t>
-      </w:r>
-      <w:proofErr w:type="gramEnd"/>
-      <w:r>
-        <w:rPr>
-          <w:rFonts w:ascii="Times New Roman" w:hAnsi="Times New Roman" w:cs="Times New Roman"/>
-          <w:sz w:val="24"/>
-          <w:szCs w:val="24"/>
-        </w:rPr>
-        <w:t>; __________ administer.</w:t>
+        <w:t>__________ innovate; __________ administer.</w:t>
       </w:r>
       <w:r>
         <w:rPr>
@@ -557,25 +528,7 @@
           <w:sz w:val="24"/>
           <w:szCs w:val="24"/>
         </w:rPr>
-        <w:t xml:space="preserve">__________ </w:t>
-      </w:r>
-      <w:proofErr w:type="gramStart"/>
-      <w:r>
-        <w:rPr>
-          <w:rFonts w:ascii="Times New Roman" w:hAnsi="Times New Roman" w:cs="Times New Roman"/>
-          <w:sz w:val="24"/>
-          <w:szCs w:val="24"/>
-        </w:rPr>
-        <w:t>are</w:t>
-      </w:r>
-      <w:proofErr w:type="gramEnd"/>
-      <w:r>
-        <w:rPr>
-          <w:rFonts w:ascii="Times New Roman" w:hAnsi="Times New Roman" w:cs="Times New Roman"/>
-          <w:sz w:val="24"/>
-          <w:szCs w:val="24"/>
-        </w:rPr>
-        <w:t xml:space="preserve"> concerned with process; __________ are concerned with the </w:t>
+        <w:t xml:space="preserve">__________ are concerned with process; __________ are concerned with the </w:t>
       </w:r>
       <w:r>
         <w:rPr>
@@ -635,57 +588,80 @@
           <w:sz w:val="24"/>
           <w:szCs w:val="24"/>
         </w:rPr>
-        <w:t xml:space="preserve">__________ </w:t>
-      </w:r>
-      <w:proofErr w:type="gramStart"/>
-      <w:r>
-        <w:rPr>
-          <w:rFonts w:ascii="Times New Roman" w:hAnsi="Times New Roman" w:cs="Times New Roman"/>
-          <w:sz w:val="24"/>
-          <w:szCs w:val="24"/>
-        </w:rPr>
-        <w:t>relies</w:t>
-      </w:r>
-      <w:proofErr w:type="gramEnd"/>
-      <w:r>
-        <w:rPr>
-          <w:rFonts w:ascii="Times New Roman" w:hAnsi="Times New Roman" w:cs="Times New Roman"/>
-          <w:sz w:val="24"/>
-          <w:szCs w:val="24"/>
-        </w:rPr>
-        <w:t xml:space="preserve"> on control; __________ inspire trust.</w:t>
-      </w:r>
-    </w:p>
-    <w:p>
-      <w:pPr>
-        <w:spacing w:after="0"/>
-        <w:rPr>
-          <w:rFonts w:ascii="Times New Roman" w:hAnsi="Times New Roman" w:cs="Times New Roman"/>
-          <w:sz w:val="24"/>
-          <w:szCs w:val="24"/>
-        </w:rPr>
-      </w:pPr>
-    </w:p>
-    <w:p>
-      <w:pPr>
-        <w:spacing w:after="0"/>
-        <w:rPr>
-          <w:rFonts w:ascii="Times New Roman" w:hAnsi="Times New Roman" w:cs="Times New Roman"/>
-          <w:sz w:val="24"/>
-          <w:szCs w:val="24"/>
-        </w:rPr>
-      </w:pPr>
-    </w:p>
-    <w:p>
-      <w:pPr>
-        <w:spacing w:after="0"/>
-        <w:rPr>
-          <w:rFonts w:ascii="Times New Roman" w:hAnsi="Times New Roman" w:cs="Times New Roman"/>
-          <w:sz w:val="24"/>
-          <w:szCs w:val="24"/>
-        </w:rPr>
-      </w:pPr>
-      <w:proofErr w:type="gramStart"/>
+        <w:t>__</w:t>
+      </w:r>
+      <w:r>
+        <w:rPr>
+          <w:rFonts w:ascii="Times New Roman" w:hAnsi="Times New Roman" w:cs="Times New Roman"/>
+          <w:sz w:val="24"/>
+          <w:szCs w:val="24"/>
+        </w:rPr>
+        <w:t xml:space="preserve"> </w:t>
+      </w:r>
+      <w:r>
+        <w:rPr>
+          <w:rFonts w:ascii="Times New Roman" w:hAnsi="Times New Roman" w:cs="Times New Roman"/>
+          <w:sz w:val="24"/>
+          <w:szCs w:val="24"/>
+        </w:rPr>
+        <w:t>M</w:t>
+      </w:r>
+      <w:r>
+        <w:rPr>
+          <w:rFonts w:ascii="Times New Roman" w:hAnsi="Times New Roman" w:cs="Times New Roman"/>
+          <w:sz w:val="24"/>
+          <w:szCs w:val="24"/>
+        </w:rPr>
+        <w:t>anagers</w:t>
+      </w:r>
+      <w:r>
+        <w:rPr>
+          <w:rFonts w:ascii="Times New Roman" w:hAnsi="Times New Roman" w:cs="Times New Roman"/>
+          <w:sz w:val="24"/>
+          <w:szCs w:val="24"/>
+        </w:rPr>
+        <w:t xml:space="preserve"> </w:t>
+      </w:r>
+      <w:bookmarkStart w:id="0" w:name="_GoBack"/>
+      <w:bookmarkEnd w:id="0"/>
+      <w:r>
+        <w:rPr>
+          <w:rFonts w:ascii="Times New Roman" w:hAnsi="Times New Roman" w:cs="Times New Roman"/>
+          <w:sz w:val="24"/>
+          <w:szCs w:val="24"/>
+        </w:rPr>
+        <w:t>__ relies on control; __________ inspire trust.</w:t>
+      </w:r>
+    </w:p>
+    <w:p>
+      <w:pPr>
+        <w:spacing w:after="0"/>
+        <w:rPr>
+          <w:rFonts w:ascii="Times New Roman" w:hAnsi="Times New Roman" w:cs="Times New Roman"/>
+          <w:sz w:val="24"/>
+          <w:szCs w:val="24"/>
+        </w:rPr>
+      </w:pPr>
+    </w:p>
+    <w:p>
+      <w:pPr>
+        <w:spacing w:after="0"/>
+        <w:rPr>
+          <w:rFonts w:ascii="Times New Roman" w:hAnsi="Times New Roman" w:cs="Times New Roman"/>
+          <w:sz w:val="24"/>
+          <w:szCs w:val="24"/>
+        </w:rPr>
+      </w:pPr>
+    </w:p>
+    <w:p>
+      <w:pPr>
+        <w:spacing w:after="0"/>
+        <w:rPr>
+          <w:rFonts w:ascii="Times New Roman" w:hAnsi="Times New Roman" w:cs="Times New Roman"/>
+          <w:sz w:val="24"/>
+          <w:szCs w:val="24"/>
+        </w:rPr>
+      </w:pPr>
       <w:r>
         <w:rPr>
           <w:rFonts w:ascii="Times New Roman" w:hAnsi="Times New Roman" w:cs="Times New Roman"/>
@@ -726,7 +702,6 @@
         </w:rPr>
         <w:t>.</w:t>
       </w:r>
-      <w:proofErr w:type="gramEnd"/>
       <w:r>
         <w:rPr>
           <w:rFonts w:ascii="Times New Roman" w:hAnsi="Times New Roman" w:cs="Times New Roman"/>
@@ -1069,7 +1044,6 @@
           <w:szCs w:val="24"/>
         </w:rPr>
       </w:pPr>
-      <w:proofErr w:type="gramStart"/>
       <w:r>
         <w:rPr>
           <w:rFonts w:ascii="Times New Roman" w:hAnsi="Times New Roman" w:cs="Times New Roman"/>
@@ -1110,7 +1084,6 @@
         </w:rPr>
         <w:t>.</w:t>
       </w:r>
-      <w:proofErr w:type="gramEnd"/>
       <w:r>
         <w:rPr>
           <w:rFonts w:ascii="Times New Roman" w:hAnsi="Times New Roman" w:cs="Times New Roman"/>
@@ -1255,55 +1228,7 @@
           <w:sz w:val="24"/>
           <w:szCs w:val="24"/>
         </w:rPr>
-        <w:t xml:space="preserve">He is creative and able to </w:t>
-      </w:r>
-      <w:r>
-        <w:rPr>
-          <w:rFonts w:ascii="Times New Roman" w:hAnsi="Times New Roman" w:cs="Times New Roman"/>
-          <w:sz w:val="24"/>
-          <w:szCs w:val="24"/>
-        </w:rPr>
-        <w:t>p</w:t>
-      </w:r>
-      <w:r>
-        <w:rPr>
-          <w:rFonts w:ascii="Times New Roman" w:hAnsi="Times New Roman" w:cs="Times New Roman"/>
-          <w:sz w:val="24"/>
-          <w:szCs w:val="24"/>
-        </w:rPr>
-        <w:t>resent new ideas in ways his em</w:t>
-      </w:r>
-      <w:r>
-        <w:rPr>
-          <w:rFonts w:ascii="Times New Roman" w:hAnsi="Times New Roman" w:cs="Times New Roman"/>
-          <w:sz w:val="24"/>
-          <w:szCs w:val="24"/>
-        </w:rPr>
-        <w:t>p</w:t>
-      </w:r>
-      <w:r>
-        <w:rPr>
-          <w:rFonts w:ascii="Times New Roman" w:hAnsi="Times New Roman" w:cs="Times New Roman"/>
-          <w:sz w:val="24"/>
-          <w:szCs w:val="24"/>
-        </w:rPr>
-        <w:t>loyees can understand and develo</w:t>
-      </w:r>
-      <w:r>
-        <w:rPr>
-          <w:rFonts w:ascii="Times New Roman" w:hAnsi="Times New Roman" w:cs="Times New Roman"/>
-          <w:sz w:val="24"/>
-          <w:szCs w:val="24"/>
-        </w:rPr>
-        <w:t>p</w:t>
-      </w:r>
-      <w:r>
-        <w:rPr>
-          <w:rFonts w:ascii="Times New Roman" w:hAnsi="Times New Roman" w:cs="Times New Roman"/>
-          <w:sz w:val="24"/>
-          <w:szCs w:val="24"/>
-        </w:rPr>
-        <w:t>.</w:t>
+        <w:t>He is creative and able to present new ideas in ways his employees can understand and develop.</w:t>
       </w:r>
     </w:p>
     <w:p>
@@ -1340,15 +1265,7 @@
           <w:sz w:val="24"/>
           <w:szCs w:val="24"/>
         </w:rPr>
-        <w:t>p</w:t>
-      </w:r>
-      <w:r>
-        <w:rPr>
-          <w:rFonts w:ascii="Times New Roman" w:hAnsi="Times New Roman" w:cs="Times New Roman"/>
-          <w:sz w:val="24"/>
-          <w:szCs w:val="24"/>
-        </w:rPr>
-        <w:t>onse</w:t>
+        <w:t>ponse</w:t>
       </w:r>
       <w:r>
         <w:rPr>
@@ -1409,79 +1326,7 @@
           <w:sz w:val="24"/>
           <w:szCs w:val="24"/>
         </w:rPr>
-        <w:t>p</w:t>
-      </w:r>
-      <w:r>
-        <w:rPr>
-          <w:rFonts w:ascii="Times New Roman" w:hAnsi="Times New Roman" w:cs="Times New Roman"/>
-          <w:sz w:val="24"/>
-          <w:szCs w:val="24"/>
-        </w:rPr>
-        <w:t>ing due to a software malfunction, he re</w:t>
-      </w:r>
-      <w:r>
-        <w:rPr>
-          <w:rFonts w:ascii="Times New Roman" w:hAnsi="Times New Roman" w:cs="Times New Roman"/>
-          <w:sz w:val="24"/>
-          <w:szCs w:val="24"/>
-        </w:rPr>
-        <w:t>p</w:t>
-      </w:r>
-      <w:r>
-        <w:rPr>
-          <w:rFonts w:ascii="Times New Roman" w:hAnsi="Times New Roman" w:cs="Times New Roman"/>
-          <w:sz w:val="24"/>
-          <w:szCs w:val="24"/>
-        </w:rPr>
-        <w:t>orted the issue to the board immediately and took full res</w:t>
-      </w:r>
-      <w:r>
-        <w:rPr>
-          <w:rFonts w:ascii="Times New Roman" w:hAnsi="Times New Roman" w:cs="Times New Roman"/>
-          <w:sz w:val="24"/>
-          <w:szCs w:val="24"/>
-        </w:rPr>
-        <w:t>p</w:t>
-      </w:r>
-      <w:r>
-        <w:rPr>
-          <w:rFonts w:ascii="Times New Roman" w:hAnsi="Times New Roman" w:cs="Times New Roman"/>
-          <w:sz w:val="24"/>
-          <w:szCs w:val="24"/>
-        </w:rPr>
-        <w:t xml:space="preserve">onsibility for the error and </w:t>
-      </w:r>
-      <w:r>
-        <w:rPr>
-          <w:rFonts w:ascii="Times New Roman" w:hAnsi="Times New Roman" w:cs="Times New Roman"/>
-          <w:sz w:val="24"/>
-          <w:szCs w:val="24"/>
-        </w:rPr>
-        <w:t>p</w:t>
-      </w:r>
-      <w:r>
-        <w:rPr>
-          <w:rFonts w:ascii="Times New Roman" w:hAnsi="Times New Roman" w:cs="Times New Roman"/>
-          <w:sz w:val="24"/>
-          <w:szCs w:val="24"/>
-        </w:rPr>
-        <w:t xml:space="preserve">resented a </w:t>
-      </w:r>
-      <w:r>
-        <w:rPr>
-          <w:rFonts w:ascii="Times New Roman" w:hAnsi="Times New Roman" w:cs="Times New Roman"/>
-          <w:sz w:val="24"/>
-          <w:szCs w:val="24"/>
-        </w:rPr>
-        <w:t>p</w:t>
-      </w:r>
-      <w:r>
-        <w:rPr>
-          <w:rFonts w:ascii="Times New Roman" w:hAnsi="Times New Roman" w:cs="Times New Roman"/>
-          <w:sz w:val="24"/>
-          <w:szCs w:val="24"/>
-        </w:rPr>
-        <w:t>lan to correct it.</w:t>
+        <w:t>ping due to a software malfunction, he reported the issue to the board immediately and took full responsibility for the error and presented a plan to correct it.</w:t>
       </w:r>
     </w:p>
     <w:p>
@@ -1518,15 +1363,7 @@
           <w:sz w:val="24"/>
           <w:szCs w:val="24"/>
         </w:rPr>
-        <w:t>p</w:t>
-      </w:r>
-      <w:r>
-        <w:rPr>
-          <w:rFonts w:ascii="Times New Roman" w:hAnsi="Times New Roman" w:cs="Times New Roman"/>
-          <w:sz w:val="24"/>
-          <w:szCs w:val="24"/>
-        </w:rPr>
-        <w:t>onse</w:t>
+        <w:t>ponse</w:t>
       </w:r>
       <w:r>
         <w:rPr>
@@ -1720,17 +1557,7 @@
           <w:sz w:val="24"/>
           <w:szCs w:val="24"/>
         </w:rPr>
-        <w:t>onse and Defense</w:t>
-      </w:r>
-      <w:bookmarkStart w:id="0" w:name="_GoBack"/>
-      <w:bookmarkEnd w:id="0"/>
-      <w:r>
-        <w:rPr>
-          <w:rFonts w:ascii="Times New Roman" w:hAnsi="Times New Roman" w:cs="Times New Roman"/>
-          <w:sz w:val="24"/>
-          <w:szCs w:val="24"/>
-        </w:rPr>
-        <w:t>:</w:t>
+        <w:t>onse and Defense:</w:t>
       </w:r>
     </w:p>
     <w:p>
@@ -1790,7 +1617,7 @@
 </file>
 
 <file path=word/numbering.xml><?xml version="1.0" encoding="utf-8"?>
-<w:numbering xmlns:wpc="http://schemas.microsoft.com/office/word/2010/wordprocessingCanvas" xmlns:mo="http://schemas.microsoft.com/office/mac/office/2008/main" xmlns:mc="http://schemas.openxmlformats.org/markup-compatibility/2006" xmlns:mv="urn:schemas-microsoft-com:mac:vml" xmlns:o="urn:schemas-microsoft-com:office:office" xmlns:r="http://schemas.openxmlformats.org/officeDocument/2006/relationships" xmlns:m="http://schemas.openxmlformats.org/officeDocument/2006/math" xmlns:v="urn:schemas-microsoft-com:vml" xmlns:wp14="http://schemas.microsoft.com/office/word/2010/wordprocessingDrawing" xmlns:wp="http://schemas.openxmlformats.org/drawingml/2006/wordprocessingDrawing" xmlns:w10="urn:schemas-microsoft-com:office:word" xmlns:w="http://schemas.openxmlformats.org/wordprocessingml/2006/main" xmlns:w14="http://schemas.microsoft.com/office/word/2010/wordml" xmlns:wpg="http://schemas.microsoft.com/office/word/2010/wordprocessingGroup" xmlns:wpi="http://schemas.microsoft.com/office/word/2010/wordprocessingInk" xmlns:wne="http://schemas.microsoft.com/office/word/2006/wordml" xmlns:wps="http://schemas.microsoft.com/office/word/2010/wordprocessingShape" mc:Ignorable="w14 wp14">
+<w:numbering xmlns:wpc="http://schemas.microsoft.com/office/word/2010/wordprocessingCanvas" xmlns:mc="http://schemas.openxmlformats.org/markup-compatibility/2006" xmlns:o="urn:schemas-microsoft-com:office:office" xmlns:r="http://schemas.openxmlformats.org/officeDocument/2006/relationships" xmlns:m="http://schemas.openxmlformats.org/officeDocument/2006/math" xmlns:v="urn:schemas-microsoft-com:vml" xmlns:wp14="http://schemas.microsoft.com/office/word/2010/wordprocessingDrawing" xmlns:wp="http://schemas.openxmlformats.org/drawingml/2006/wordprocessingDrawing" xmlns:w10="urn:schemas-microsoft-com:office:word" xmlns:w="http://schemas.openxmlformats.org/wordprocessingml/2006/main" xmlns:w14="http://schemas.microsoft.com/office/word/2010/wordml" xmlns:wpg="http://schemas.microsoft.com/office/word/2010/wordprocessingGroup" xmlns:wpi="http://schemas.microsoft.com/office/word/2010/wordprocessingInk" xmlns:wne="http://schemas.microsoft.com/office/word/2006/wordml" xmlns:wps="http://schemas.microsoft.com/office/word/2010/wordprocessingShape" mc:Ignorable="w14 wp14">
   <w:abstractNum w:abstractNumId="0">
     <w:nsid w:val="13B25905"/>
     <w:multiLevelType w:val="hybridMultilevel"/>
@@ -1927,7 +1754,7 @@
       </w:pPr>
     </w:pPrDefault>
   </w:docDefaults>
-  <w:latentStyles w:defLockedState="0" w:defUIPriority="99" w:defSemiHidden="1" w:defUnhideWhenUsed="1" w:defQFormat="0" w:count="276">
+  <w:latentStyles w:defLockedState="0" w:defUIPriority="99" w:defSemiHidden="1" w:defUnhideWhenUsed="1" w:defQFormat="0" w:count="267">
     <w:lsdException w:name="Normal" w:semiHidden="0" w:uiPriority="0" w:unhideWhenUsed="0" w:qFormat="1"/>
     <w:lsdException w:name="heading 1" w:semiHidden="0" w:uiPriority="9" w:unhideWhenUsed="0" w:qFormat="1"/>
     <w:lsdException w:name="heading 2" w:uiPriority="9" w:qFormat="1"/>
@@ -1954,15 +1781,6 @@
     <w:lsdException w:name="Strong" w:semiHidden="0" w:uiPriority="22" w:unhideWhenUsed="0" w:qFormat="1"/>
     <w:lsdException w:name="Emphasis" w:semiHidden="0" w:uiPriority="20" w:unhideWhenUsed="0" w:qFormat="1"/>
     <w:lsdException w:name="Table Grid" w:semiHidden="0" w:uiPriority="59" w:unhideWhenUsed="0"/>
-    <w:lsdException w:name="Note Level 1" w:semiHidden="0" w:unhideWhenUsed="0"/>
-    <w:lsdException w:name="Note Level 2" w:semiHidden="0" w:unhideWhenUsed="0"/>
-    <w:lsdException w:name="Note Level 3" w:semiHidden="0" w:unhideWhenUsed="0"/>
-    <w:lsdException w:name="Note Level 4" w:semiHidden="0" w:unhideWhenUsed="0"/>
-    <w:lsdException w:name="Note Level 5" w:semiHidden="0" w:unhideWhenUsed="0"/>
-    <w:lsdException w:name="Note Level 6" w:semiHidden="0" w:unhideWhenUsed="0"/>
-    <w:lsdException w:name="Note Level 7" w:semiHidden="0" w:unhideWhenUsed="0"/>
-    <w:lsdException w:name="Note Level 8" w:semiHidden="0" w:unhideWhenUsed="0"/>
-    <w:lsdException w:name="Note Level 9" w:semiHidden="0" w:unhideWhenUsed="0"/>
     <w:lsdException w:name="Placeholder Text" w:unhideWhenUsed="0"/>
     <w:lsdException w:name="No Spacing" w:semiHidden="0" w:uiPriority="1" w:unhideWhenUsed="0" w:qFormat="1"/>
     <w:lsdException w:name="Light Shading" w:semiHidden="0" w:uiPriority="60" w:unhideWhenUsed="0"/>
@@ -2128,7 +1946,7 @@
 </file>
 
 <file path=word/stylesWithEffects.xml><?xml version="1.0" encoding="utf-8"?>
-<w:styles xmlns:wpc="http://schemas.microsoft.com/office/word/2010/wordprocessingCanvas" xmlns:mo="http://schemas.microsoft.com/office/mac/office/2008/main" xmlns:mc="http://schemas.openxmlformats.org/markup-compatibility/2006" xmlns:mv="urn:schemas-microsoft-com:mac:vml" xmlns:o="urn:schemas-microsoft-com:office:office" xmlns:r="http://schemas.openxmlformats.org/officeDocument/2006/relationships" xmlns:m="http://schemas.openxmlformats.org/officeDocument/2006/math" xmlns:v="urn:schemas-microsoft-com:vml" xmlns:wp14="http://schemas.microsoft.com/office/word/2010/wordprocessingDrawing" xmlns:wp="http://schemas.openxmlformats.org/drawingml/2006/wordprocessingDrawing" xmlns:w10="urn:schemas-microsoft-com:office:word" xmlns:w="http://schemas.openxmlformats.org/wordprocessingml/2006/main" xmlns:w14="http://schemas.microsoft.com/office/word/2010/wordml" xmlns:wpg="http://schemas.microsoft.com/office/word/2010/wordprocessingGroup" xmlns:wpi="http://schemas.microsoft.com/office/word/2010/wordprocessingInk" xmlns:wne="http://schemas.microsoft.com/office/word/2006/wordml" xmlns:wps="http://schemas.microsoft.com/office/word/2010/wordprocessingShape" mc:Ignorable="w14 wp14">
+<w:styles xmlns:wpc="http://schemas.microsoft.com/office/word/2010/wordprocessingCanvas" xmlns:mc="http://schemas.openxmlformats.org/markup-compatibility/2006" xmlns:o="urn:schemas-microsoft-com:office:office" xmlns:r="http://schemas.openxmlformats.org/officeDocument/2006/relationships" xmlns:m="http://schemas.openxmlformats.org/officeDocument/2006/math" xmlns:v="urn:schemas-microsoft-com:vml" xmlns:wp14="http://schemas.microsoft.com/office/word/2010/wordprocessingDrawing" xmlns:wp="http://schemas.openxmlformats.org/drawingml/2006/wordprocessingDrawing" xmlns:w10="urn:schemas-microsoft-com:office:word" xmlns:w="http://schemas.openxmlformats.org/wordprocessingml/2006/main" xmlns:w14="http://schemas.microsoft.com/office/word/2010/wordml" xmlns:wpg="http://schemas.microsoft.com/office/word/2010/wordprocessingGroup" xmlns:wpi="http://schemas.microsoft.com/office/word/2010/wordprocessingInk" xmlns:wne="http://schemas.microsoft.com/office/word/2006/wordml" xmlns:wps="http://schemas.microsoft.com/office/word/2010/wordprocessingShape" mc:Ignorable="w14 wp14">
   <w:docDefaults>
     <w:rPrDefault>
       <w:rPr>
@@ -2144,7 +1962,7 @@
       </w:pPr>
     </w:pPrDefault>
   </w:docDefaults>
-  <w:latentStyles w:defLockedState="0" w:defUIPriority="99" w:defSemiHidden="1" w:defUnhideWhenUsed="1" w:defQFormat="0" w:count="276">
+  <w:latentStyles w:defLockedState="0" w:defUIPriority="99" w:defSemiHidden="1" w:defUnhideWhenUsed="1" w:defQFormat="0" w:count="267">
     <w:lsdException w:name="Normal" w:semiHidden="0" w:uiPriority="0" w:unhideWhenUsed="0" w:qFormat="1"/>
     <w:lsdException w:name="heading 1" w:semiHidden="0" w:uiPriority="9" w:unhideWhenUsed="0" w:qFormat="1"/>
     <w:lsdException w:name="heading 2" w:uiPriority="9" w:qFormat="1"/>
@@ -2171,15 +1989,6 @@
     <w:lsdException w:name="Strong" w:semiHidden="0" w:uiPriority="22" w:unhideWhenUsed="0" w:qFormat="1"/>
     <w:lsdException w:name="Emphasis" w:semiHidden="0" w:uiPriority="20" w:unhideWhenUsed="0" w:qFormat="1"/>
     <w:lsdException w:name="Table Grid" w:semiHidden="0" w:uiPriority="59" w:unhideWhenUsed="0"/>
-    <w:lsdException w:name="Note Level 1" w:semiHidden="0" w:unhideWhenUsed="0"/>
-    <w:lsdException w:name="Note Level 2" w:semiHidden="0" w:unhideWhenUsed="0"/>
-    <w:lsdException w:name="Note Level 3" w:semiHidden="0" w:unhideWhenUsed="0"/>
-    <w:lsdException w:name="Note Level 4" w:semiHidden="0" w:unhideWhenUsed="0"/>
-    <w:lsdException w:name="Note Level 5" w:semiHidden="0" w:unhideWhenUsed="0"/>
-    <w:lsdException w:name="Note Level 6" w:semiHidden="0" w:unhideWhenUsed="0"/>
-    <w:lsdException w:name="Note Level 7" w:semiHidden="0" w:unhideWhenUsed="0"/>
-    <w:lsdException w:name="Note Level 8" w:semiHidden="0" w:unhideWhenUsed="0"/>
-    <w:lsdException w:name="Note Level 9" w:semiHidden="0" w:unhideWhenUsed="0"/>
     <w:lsdException w:name="Placeholder Text" w:unhideWhenUsed="0"/>
     <w:lsdException w:name="No Spacing" w:semiHidden="0" w:uiPriority="1" w:unhideWhenUsed="0" w:qFormat="1"/>
     <w:lsdException w:name="Light Shading" w:semiHidden="0" w:uiPriority="60" w:unhideWhenUsed="0"/>

</xml_diff>